<commit_message>
Finished creating the database
1) Created remaining tables and populated them with basic data.

2) Updated problem in schema.
</commit_message>
<xml_diff>
--- a/documentation/Relational Schema.docx
+++ b/documentation/Relational Schema.docx
@@ -4,6 +4,9 @@
   <w:body>
     <w:p>
       <w:r>
+        <w:rPr>
+          <w:noProof/>
+        </w:rPr>
         <w:drawing>
           <wp:inline distT="0" distB="0" distL="0" distR="0" wp14:anchorId="7D1D9D3A" wp14:editId="5F2520E3">
             <wp:extent cx="5943600" cy="5226050"/>
@@ -83,9 +86,14 @@
     <w:p/>
     <w:p/>
     <w:p>
+      <w:proofErr w:type="spellStart"/>
       <w:r>
         <w:lastRenderedPageBreak/>
-        <w:t>login_credential(</w:t>
+        <w:t>login_credential</w:t>
+      </w:r>
+      <w:proofErr w:type="spellEnd"/>
+      <w:r>
+        <w:t>(</w:t>
       </w:r>
       <w:r>
         <w:rPr>
@@ -166,20 +174,56 @@
       <w:r>
         <w:t>administrator (</w:t>
       </w:r>
+      <w:proofErr w:type="spellStart"/>
       <w:r>
         <w:rPr>
           <w:u w:val="single"/>
         </w:rPr>
         <w:t>administrator_id</w:t>
       </w:r>
+      <w:proofErr w:type="spellEnd"/>
       <w:r>
         <w:t xml:space="preserve">, </w:t>
       </w:r>
-      <w:r>
-        <w:t xml:space="preserve">first_name, last_name, date of birth, gender, address_line1, address_line2, city, state, zip_code, phone_number, ssn (unique), </w:t>
-      </w:r>
-      <w:r>
-        <w:t>username)</w:t>
+      <w:proofErr w:type="spellStart"/>
+      <w:r>
+        <w:t>first_name</w:t>
+      </w:r>
+      <w:proofErr w:type="spellEnd"/>
+      <w:r>
+        <w:t xml:space="preserve">, </w:t>
+      </w:r>
+      <w:proofErr w:type="spellStart"/>
+      <w:r>
+        <w:t>last_name</w:t>
+      </w:r>
+      <w:proofErr w:type="spellEnd"/>
+      <w:r>
+        <w:t xml:space="preserve">, date of birth, gender, address_line1, address_line2, city, state, </w:t>
+      </w:r>
+      <w:proofErr w:type="spellStart"/>
+      <w:r>
+        <w:t>zip_code</w:t>
+      </w:r>
+      <w:proofErr w:type="spellEnd"/>
+      <w:r>
+        <w:t xml:space="preserve">, </w:t>
+      </w:r>
+      <w:proofErr w:type="spellStart"/>
+      <w:r>
+        <w:t>phone_number</w:t>
+      </w:r>
+      <w:proofErr w:type="spellEnd"/>
+      <w:r>
+        <w:t xml:space="preserve">, </w:t>
+      </w:r>
+      <w:proofErr w:type="spellStart"/>
+      <w:r>
+        <w:t>ssn</w:t>
+      </w:r>
+      <w:proofErr w:type="spellEnd"/>
+      <w:r>
+        <w:t xml:space="preserve"> (unique), username)</w:t>
       </w:r>
     </w:p>
     <w:p/>
@@ -232,17 +276,56 @@
       <w:r>
         <w:t>doctor(</w:t>
       </w:r>
+      <w:proofErr w:type="spellStart"/>
       <w:r>
         <w:rPr>
           <w:u w:val="single"/>
         </w:rPr>
         <w:t>doctor_id</w:t>
       </w:r>
+      <w:proofErr w:type="spellEnd"/>
       <w:r>
         <w:t xml:space="preserve">, </w:t>
       </w:r>
-      <w:r>
-        <w:t>first_name, last_name, date of birth, gender, address_line1, address_line2, city, state, zip_code, phone_number, ssn (unique)</w:t>
+      <w:proofErr w:type="spellStart"/>
+      <w:r>
+        <w:t>first_name</w:t>
+      </w:r>
+      <w:proofErr w:type="spellEnd"/>
+      <w:r>
+        <w:t xml:space="preserve">, </w:t>
+      </w:r>
+      <w:proofErr w:type="spellStart"/>
+      <w:r>
+        <w:t>last_name</w:t>
+      </w:r>
+      <w:proofErr w:type="spellEnd"/>
+      <w:r>
+        <w:t xml:space="preserve">, date of birth, gender, address_line1, address_line2, city, state, </w:t>
+      </w:r>
+      <w:proofErr w:type="spellStart"/>
+      <w:r>
+        <w:t>zip_code</w:t>
+      </w:r>
+      <w:proofErr w:type="spellEnd"/>
+      <w:r>
+        <w:t xml:space="preserve">, </w:t>
+      </w:r>
+      <w:proofErr w:type="spellStart"/>
+      <w:r>
+        <w:t>phone_number</w:t>
+      </w:r>
+      <w:proofErr w:type="spellEnd"/>
+      <w:r>
+        <w:t xml:space="preserve">, </w:t>
+      </w:r>
+      <w:proofErr w:type="spellStart"/>
+      <w:r>
+        <w:t>ssn</w:t>
+      </w:r>
+      <w:proofErr w:type="spellEnd"/>
+      <w:r>
+        <w:t xml:space="preserve"> (unique)</w:t>
       </w:r>
     </w:p>
     <w:p/>
@@ -295,23 +378,56 @@
       <w:r>
         <w:t>nurse(</w:t>
       </w:r>
+      <w:proofErr w:type="spellStart"/>
       <w:r>
         <w:rPr>
           <w:u w:val="single"/>
         </w:rPr>
         <w:t>nurse_id</w:t>
       </w:r>
+      <w:proofErr w:type="spellEnd"/>
       <w:r>
         <w:t xml:space="preserve">, </w:t>
       </w:r>
-      <w:r>
-        <w:t xml:space="preserve">first_name, last_name, date of birth, gender, address_line1, address_line2, city, state, zip_code, phone_number, ssn (unique), </w:t>
-      </w:r>
-      <w:r>
-        <w:t>username</w:t>
-      </w:r>
-      <w:r>
-        <w:t>)</w:t>
+      <w:proofErr w:type="spellStart"/>
+      <w:r>
+        <w:t>first_name</w:t>
+      </w:r>
+      <w:proofErr w:type="spellEnd"/>
+      <w:r>
+        <w:t xml:space="preserve">, </w:t>
+      </w:r>
+      <w:proofErr w:type="spellStart"/>
+      <w:r>
+        <w:t>last_name</w:t>
+      </w:r>
+      <w:proofErr w:type="spellEnd"/>
+      <w:r>
+        <w:t xml:space="preserve">, date of birth, gender, address_line1, address_line2, city, state, </w:t>
+      </w:r>
+      <w:proofErr w:type="spellStart"/>
+      <w:r>
+        <w:t>zip_code</w:t>
+      </w:r>
+      <w:proofErr w:type="spellEnd"/>
+      <w:r>
+        <w:t xml:space="preserve">, </w:t>
+      </w:r>
+      <w:proofErr w:type="spellStart"/>
+      <w:r>
+        <w:t>phone_number</w:t>
+      </w:r>
+      <w:proofErr w:type="spellEnd"/>
+      <w:r>
+        <w:t xml:space="preserve">, </w:t>
+      </w:r>
+      <w:proofErr w:type="spellStart"/>
+      <w:r>
+        <w:t>ssn</w:t>
+      </w:r>
+      <w:proofErr w:type="spellEnd"/>
+      <w:r>
+        <w:t xml:space="preserve"> (unique), username)</w:t>
       </w:r>
     </w:p>
     <w:p/>
@@ -323,16 +439,37 @@
         <w:rPr>
           <w:u w:val="single"/>
         </w:rPr>
-        <w:t>(patient_id</w:t>
-      </w:r>
+        <w:t>(</w:t>
+      </w:r>
+      <w:proofErr w:type="spellStart"/>
+      <w:r>
+        <w:rPr>
+          <w:u w:val="single"/>
+        </w:rPr>
+        <w:t>patient_id</w:t>
+      </w:r>
+      <w:proofErr w:type="spellEnd"/>
       <w:r>
         <w:t xml:space="preserve">, </w:t>
       </w:r>
-      <w:r>
-        <w:t>first_name,</w:t>
-      </w:r>
-      <w:r>
-        <w:t xml:space="preserve"> last_name, </w:t>
+      <w:proofErr w:type="spellStart"/>
+      <w:r>
+        <w:t>first_name</w:t>
+      </w:r>
+      <w:proofErr w:type="spellEnd"/>
+      <w:r>
+        <w:t>,</w:t>
+      </w:r>
+      <w:r>
+        <w:t xml:space="preserve"> </w:t>
+      </w:r>
+      <w:proofErr w:type="spellStart"/>
+      <w:r>
+        <w:t>last_name</w:t>
+      </w:r>
+      <w:proofErr w:type="spellEnd"/>
+      <w:r>
+        <w:t xml:space="preserve">, </w:t>
       </w:r>
       <w:r>
         <w:t>date of birth,</w:t>
@@ -350,13 +487,31 @@
         <w:t>,</w:t>
       </w:r>
       <w:r>
-        <w:t xml:space="preserve"> address_line2, city, state, zip_code, </w:t>
-      </w:r>
-      <w:r>
-        <w:t xml:space="preserve">phone_number, </w:t>
-      </w:r>
-      <w:r>
-        <w:t xml:space="preserve">ssn (unique), </w:t>
+        <w:t xml:space="preserve"> address_line2, city, state, </w:t>
+      </w:r>
+      <w:proofErr w:type="spellStart"/>
+      <w:r>
+        <w:t>zip_code</w:t>
+      </w:r>
+      <w:proofErr w:type="spellEnd"/>
+      <w:r>
+        <w:t xml:space="preserve">, </w:t>
+      </w:r>
+      <w:proofErr w:type="spellStart"/>
+      <w:r>
+        <w:t>phone_number</w:t>
+      </w:r>
+      <w:proofErr w:type="spellEnd"/>
+      <w:r>
+        <w:t xml:space="preserve">, </w:t>
+      </w:r>
+      <w:proofErr w:type="spellStart"/>
+      <w:r>
+        <w:t>ssn</w:t>
+      </w:r>
+      <w:proofErr w:type="spellEnd"/>
+      <w:r>
+        <w:t xml:space="preserve"> (unique), </w:t>
       </w:r>
       <w:r>
         <w:t>status)</w:t>
@@ -455,15 +610,36 @@
           </mc:Fallback>
         </mc:AlternateContent>
       </w:r>
-      <w:r>
-        <w:t>doctor_specialty(</w:t>
-      </w:r>
+      <w:proofErr w:type="spellStart"/>
+      <w:r>
+        <w:t>doctor_specialty</w:t>
+      </w:r>
+      <w:proofErr w:type="spellEnd"/>
+      <w:r>
+        <w:t>(</w:t>
+      </w:r>
+      <w:proofErr w:type="spellStart"/>
       <w:r>
         <w:rPr>
           <w:u w:val="single"/>
         </w:rPr>
-        <w:t>doctor_id, specialty_id</w:t>
-      </w:r>
+        <w:t>doctor_id</w:t>
+      </w:r>
+      <w:proofErr w:type="spellEnd"/>
+      <w:r>
+        <w:rPr>
+          <w:u w:val="single"/>
+        </w:rPr>
+        <w:t xml:space="preserve">, </w:t>
+      </w:r>
+      <w:proofErr w:type="spellStart"/>
+      <w:r>
+        <w:rPr>
+          <w:u w:val="single"/>
+        </w:rPr>
+        <w:t>specialty_id</w:t>
+      </w:r>
+      <w:proofErr w:type="spellEnd"/>
       <w:r>
         <w:t>)</w:t>
       </w:r>
@@ -564,14 +740,24 @@
       <w:r>
         <w:t>specialty(</w:t>
       </w:r>
+      <w:proofErr w:type="spellStart"/>
       <w:r>
         <w:rPr>
           <w:u w:val="single"/>
         </w:rPr>
         <w:t>specialty_id</w:t>
       </w:r>
-      <w:r>
-        <w:t>, specialty_name (unique))</w:t>
+      <w:proofErr w:type="spellEnd"/>
+      <w:r>
+        <w:t xml:space="preserve">, </w:t>
+      </w:r>
+      <w:proofErr w:type="spellStart"/>
+      <w:r>
+        <w:t>specialty_name</w:t>
+      </w:r>
+      <w:proofErr w:type="spellEnd"/>
+      <w:r>
+        <w:t xml:space="preserve"> (unique))</w:t>
       </w:r>
     </w:p>
     <w:p/>
@@ -579,20 +765,44 @@
       <w:r>
         <w:t>appointment(</w:t>
       </w:r>
+      <w:proofErr w:type="spellStart"/>
       <w:r>
         <w:rPr>
           <w:u w:val="single"/>
         </w:rPr>
         <w:t>appointment_id</w:t>
       </w:r>
-      <w:r>
-        <w:t>, patient_id (unique),</w:t>
+      <w:proofErr w:type="spellEnd"/>
+      <w:r>
+        <w:t xml:space="preserve">, </w:t>
+      </w:r>
+      <w:proofErr w:type="spellStart"/>
+      <w:r>
+        <w:t>patient_id</w:t>
+      </w:r>
+      <w:proofErr w:type="spellEnd"/>
+      <w:r>
+        <w:t xml:space="preserve"> (unique),</w:t>
       </w:r>
       <w:r>
         <w:rPr>
           <w:color w:val="FF0000"/>
         </w:rPr>
-        <w:t xml:space="preserve"> doctor_id (unique), datetime</w:t>
+        <w:t xml:space="preserve"> </w:t>
+      </w:r>
+      <w:proofErr w:type="spellStart"/>
+      <w:r>
+        <w:rPr>
+          <w:color w:val="FF0000"/>
+        </w:rPr>
+        <w:t>doctor_id</w:t>
+      </w:r>
+      <w:proofErr w:type="spellEnd"/>
+      <w:r>
+        <w:rPr>
+          <w:color w:val="FF0000"/>
+        </w:rPr>
+        <w:t xml:space="preserve"> (unique), datetime</w:t>
       </w:r>
       <w:r>
         <w:t>, reason)</w:t>
@@ -697,6 +907,7 @@
       <w:r>
         <w:t>(</w:t>
       </w:r>
+      <w:proofErr w:type="spellStart"/>
       <w:r>
         <w:rPr>
           <w:u w:val="single"/>
@@ -709,17 +920,55 @@
         </w:rPr>
         <w:t>_id</w:t>
       </w:r>
+      <w:proofErr w:type="spellEnd"/>
       <w:r>
         <w:t xml:space="preserve">, </w:t>
       </w:r>
+      <w:proofErr w:type="spellStart"/>
       <w:r>
         <w:rPr>
           <w:color w:val="FF0000"/>
         </w:rPr>
-        <w:t xml:space="preserve">appointment_id (unique), </w:t>
-      </w:r>
-      <w:r>
-        <w:t xml:space="preserve">nurse_id, bp_systolic, bp_diastolic, body_temp, </w:t>
+        <w:t>appointment_id</w:t>
+      </w:r>
+      <w:proofErr w:type="spellEnd"/>
+      <w:r>
+        <w:rPr>
+          <w:color w:val="FF0000"/>
+        </w:rPr>
+        <w:t xml:space="preserve"> (unique), </w:t>
+      </w:r>
+      <w:proofErr w:type="spellStart"/>
+      <w:r>
+        <w:t>nurse_id</w:t>
+      </w:r>
+      <w:proofErr w:type="spellEnd"/>
+      <w:r>
+        <w:t xml:space="preserve">, </w:t>
+      </w:r>
+      <w:proofErr w:type="spellStart"/>
+      <w:r>
+        <w:t>bp_systolic</w:t>
+      </w:r>
+      <w:proofErr w:type="spellEnd"/>
+      <w:r>
+        <w:t xml:space="preserve">, </w:t>
+      </w:r>
+      <w:proofErr w:type="spellStart"/>
+      <w:r>
+        <w:t>bp_diastolic</w:t>
+      </w:r>
+      <w:proofErr w:type="spellEnd"/>
+      <w:r>
+        <w:t xml:space="preserve">, </w:t>
+      </w:r>
+      <w:proofErr w:type="spellStart"/>
+      <w:r>
+        <w:t>body_temp</w:t>
+      </w:r>
+      <w:proofErr w:type="spellEnd"/>
+      <w:r>
+        <w:t xml:space="preserve">, </w:t>
       </w:r>
       <w:r>
         <w:t xml:space="preserve">weight, height, </w:t>
@@ -728,34 +977,94 @@
         <w:t>pulse, symptoms</w:t>
       </w:r>
       <w:r>
-        <w:t>, initial_diagnosis, final_diagnosis</w:t>
-      </w:r>
+        <w:t xml:space="preserve">, </w:t>
+      </w:r>
+      <w:proofErr w:type="spellStart"/>
+      <w:r>
+        <w:t>initial_diagnosis</w:t>
+      </w:r>
+      <w:proofErr w:type="spellEnd"/>
+      <w:r>
+        <w:t xml:space="preserve">, </w:t>
+      </w:r>
+      <w:proofErr w:type="spellStart"/>
+      <w:r>
+        <w:t>final_diagnosis</w:t>
+      </w:r>
+      <w:proofErr w:type="spellEnd"/>
       <w:r>
         <w:t>)</w:t>
       </w:r>
     </w:p>
     <w:p/>
     <w:p>
-      <w:r>
-        <w:t>lab_test_result(</w:t>
-      </w:r>
+      <w:proofErr w:type="spellStart"/>
+      <w:r>
+        <w:t>lab_test_result</w:t>
+      </w:r>
+      <w:proofErr w:type="spellEnd"/>
+      <w:r>
+        <w:t>(</w:t>
+      </w:r>
+      <w:proofErr w:type="spellStart"/>
       <w:r>
         <w:rPr>
           <w:u w:val="single"/>
         </w:rPr>
         <w:t>result_id</w:t>
       </w:r>
+      <w:proofErr w:type="spellEnd"/>
       <w:r>
         <w:t xml:space="preserve">, </w:t>
       </w:r>
+      <w:proofErr w:type="spellStart"/>
       <w:r>
         <w:rPr>
           <w:color w:val="FF0000"/>
         </w:rPr>
-        <w:t>visit_id, test_code</w:t>
-      </w:r>
-      <w:r>
-        <w:t>, test_result, result_normality, date_preformed)</w:t>
+        <w:t>visit_id</w:t>
+      </w:r>
+      <w:proofErr w:type="spellEnd"/>
+      <w:r>
+        <w:rPr>
+          <w:color w:val="FF0000"/>
+        </w:rPr>
+        <w:t xml:space="preserve">, </w:t>
+      </w:r>
+      <w:proofErr w:type="spellStart"/>
+      <w:r>
+        <w:rPr>
+          <w:color w:val="FF0000"/>
+        </w:rPr>
+        <w:t>test_code</w:t>
+      </w:r>
+      <w:proofErr w:type="spellEnd"/>
+      <w:r>
+        <w:t xml:space="preserve">, </w:t>
+      </w:r>
+      <w:proofErr w:type="spellStart"/>
+      <w:r>
+        <w:t>test_result</w:t>
+      </w:r>
+      <w:proofErr w:type="spellEnd"/>
+      <w:r>
+        <w:t xml:space="preserve">, </w:t>
+      </w:r>
+      <w:proofErr w:type="spellStart"/>
+      <w:r>
+        <w:t>result_normality</w:t>
+      </w:r>
+      <w:proofErr w:type="spellEnd"/>
+      <w:r>
+        <w:t xml:space="preserve">, </w:t>
+      </w:r>
+      <w:proofErr w:type="spellStart"/>
+      <w:r>
+        <w:t>date_preformed</w:t>
+      </w:r>
+      <w:proofErr w:type="spellEnd"/>
+      <w:r>
+        <w:t>)</w:t>
       </w:r>
     </w:p>
     <w:p>
@@ -806,33 +1115,55 @@
       </w:r>
     </w:p>
     <w:p>
-      <w:r>
-        <w:t>lab_test(</w:t>
-      </w:r>
+      <w:proofErr w:type="spellStart"/>
+      <w:r>
+        <w:t>lab_test</w:t>
+      </w:r>
+      <w:proofErr w:type="spellEnd"/>
+      <w:r>
+        <w:t>(</w:t>
+      </w:r>
+      <w:proofErr w:type="spellStart"/>
       <w:r>
         <w:rPr>
           <w:u w:val="single"/>
         </w:rPr>
         <w:t>test_code</w:t>
       </w:r>
-      <w:r>
-        <w:t>, high_value,</w:t>
+      <w:proofErr w:type="spellEnd"/>
+      <w:r>
+        <w:t xml:space="preserve">, </w:t>
+      </w:r>
+      <w:r>
+        <w:t xml:space="preserve">name (unique), </w:t>
+      </w:r>
+      <w:proofErr w:type="spellStart"/>
+      <w:r>
+        <w:t>high_value</w:t>
+      </w:r>
+      <w:proofErr w:type="spellEnd"/>
+      <w:r>
+        <w:t>,</w:t>
       </w:r>
       <w:r>
         <w:t xml:space="preserve"> </w:t>
       </w:r>
+      <w:proofErr w:type="spellStart"/>
       <w:r>
         <w:t>low_value</w:t>
       </w:r>
+      <w:proofErr w:type="spellEnd"/>
       <w:r>
         <w:t>,</w:t>
       </w:r>
       <w:r>
         <w:t xml:space="preserve"> </w:t>
       </w:r>
-      <w:r>
-        <w:t>unit_of_measurement</w:t>
-      </w:r>
+      <w:proofErr w:type="spellStart"/>
+      <w:r>
+        <w:t>unit_of_measure</w:t>
+      </w:r>
+      <w:proofErr w:type="spellEnd"/>
       <w:r>
         <w:t>)</w:t>
       </w:r>

</xml_diff>